<commit_message>
feat(static-assets, beta-backend, backend): update batch 5 - 5 files updated
</commit_message>
<xml_diff>
--- a/backend/beta/static/sample_report.docx
+++ b/backend/beta/static/sample_report.docx
@@ -58,7 +58,7 @@
           <w:color w:val="191919"/>
           <w:sz w:val="36"/>
         </w:rPr>
-        <w:t>Untitled Project</w:t>
+        <w:t>ABC</w:t>
       </w:r>
     </w:p>
     <w:p>
@@ -86,7 +86,7 @@
           <w:rFonts w:ascii="Arial" w:hAnsi="Arial"/>
           <w:sz w:val="24"/>
         </w:rPr>
-        <w:t>Prepared by: Anonymous</w:t>
+        <w:t>Prepared by: efawgr</w:t>
       </w:r>
     </w:p>
     <w:p>
@@ -99,7 +99,7 @@
           <w:rFonts w:ascii="Arial" w:hAnsi="Arial"/>
           <w:sz w:val="24"/>
         </w:rPr>
-        <w:t>Organization: Unspecified</w:t>
+        <w:t>Organization: hraehae</w:t>
       </w:r>
     </w:p>
     <w:p>
@@ -165,7 +165,7 @@
                 <w:rFonts w:ascii="Arial" w:hAnsi="Arial"/>
                 <w:sz w:val="20"/>
               </w:rPr>
-              <w:t>SRS-UNTITLED-PROJECT-001</w:t>
+              <w:t>SRS-ABC-001</w:t>
             </w:r>
           </w:p>
         </w:tc>
@@ -227,7 +227,7 @@
                 <w:rFonts w:ascii="Arial" w:hAnsi="Arial"/>
                 <w:sz w:val="20"/>
               </w:rPr>
-              <w:t>Unspecified</w:t>
+              <w:t>hraehae</w:t>
             </w:r>
           </w:p>
         </w:tc>
@@ -338,7 +338,7 @@
             <w:r>
               <w:drawing>
                 <wp:inline xmlns:a="http://schemas.openxmlformats.org/drawingml/2006/main" xmlns:pic="http://schemas.openxmlformats.org/drawingml/2006/picture">
-                  <wp:extent cx="2651760" cy="1665798"/>
+                  <wp:extent cx="2651760" cy="2119023"/>
                   <wp:docPr id="1" name="Picture 1"/>
                   <wp:cNvGraphicFramePr>
                     <a:graphicFrameLocks noChangeAspect="1"/>
@@ -347,7 +347,7 @@
                     <a:graphicData uri="http://schemas.openxmlformats.org/drawingml/2006/picture">
                       <pic:pic>
                         <pic:nvPicPr>
-                          <pic:cNvPr id="0" name="Untitled_Project_system_context.png"/>
+                          <pic:cNvPr id="0" name="698b1babc0d7442b6c6207f1_system_context.png"/>
                           <pic:cNvPicPr/>
                         </pic:nvPicPr>
                         <pic:blipFill>
@@ -359,7 +359,7 @@
                         <pic:spPr>
                           <a:xfrm>
                             <a:off x="0" y="0"/>
-                            <a:ext cx="2651760" cy="1665798"/>
+                            <a:ext cx="2651760" cy="2119023"/>
                           </a:xfrm>
                           <a:prstGeom prst="rect"/>
                         </pic:spPr>
@@ -400,7 +400,7 @@
                     <a:graphicData uri="http://schemas.openxmlformats.org/drawingml/2006/picture">
                       <pic:pic>
                         <pic:nvPicPr>
-                          <pic:cNvPr id="0" name="Untitled_Project_system_architecture.png"/>
+                          <pic:cNvPr id="0" name="698b1babc0d7442b6c6207f1_system_architecture.png"/>
                           <pic:cNvPicPr/>
                         </pic:nvPicPr>
                         <pic:blipFill>
@@ -446,7 +446,7 @@
             <w:r>
               <w:drawing>
                 <wp:inline xmlns:a="http://schemas.openxmlformats.org/drawingml/2006/main" xmlns:pic="http://schemas.openxmlformats.org/drawingml/2006/picture">
-                  <wp:extent cx="2651760" cy="701524"/>
+                  <wp:extent cx="2651760" cy="1259109"/>
                   <wp:docPr id="3" name="Picture 3"/>
                   <wp:cNvGraphicFramePr>
                     <a:graphicFrameLocks noChangeAspect="1"/>
@@ -455,7 +455,7 @@
                     <a:graphicData uri="http://schemas.openxmlformats.org/drawingml/2006/picture">
                       <pic:pic>
                         <pic:nvPicPr>
-                          <pic:cNvPr id="0" name="Untitled_Project_use_case.png"/>
+                          <pic:cNvPr id="0" name="698b1babc0d7442b6c6207f1_use_case.png"/>
                           <pic:cNvPicPr/>
                         </pic:nvPicPr>
                         <pic:blipFill>
@@ -467,7 +467,7 @@
                         <pic:spPr>
                           <a:xfrm>
                             <a:off x="0" y="0"/>
-                            <a:ext cx="2651760" cy="701524"/>
+                            <a:ext cx="2651760" cy="1259109"/>
                           </a:xfrm>
                           <a:prstGeom prst="rect"/>
                         </pic:spPr>
@@ -508,7 +508,7 @@
                     <a:graphicData uri="http://schemas.openxmlformats.org/drawingml/2006/picture">
                       <pic:pic>
                         <pic:nvPicPr>
-                          <pic:cNvPr id="0" name="Untitled_Project_user_workflow.png"/>
+                          <pic:cNvPr id="0" name="698b1babc0d7442b6c6207f1_user_workflow.png"/>
                           <pic:cNvPicPr/>
                         </pic:nvPicPr>
                         <pic:blipFill>
@@ -563,7 +563,7 @@
                     <a:graphicData uri="http://schemas.openxmlformats.org/drawingml/2006/picture">
                       <pic:pic>
                         <pic:nvPicPr>
-                          <pic:cNvPr id="0" name="Untitled_Project_security_flow.png"/>
+                          <pic:cNvPr id="0" name="698b1babc0d7442b6c6207f1_security_flow.png"/>
                           <pic:cNvPicPr/>
                         </pic:nvPicPr>
                         <pic:blipFill>
@@ -616,7 +616,7 @@
                     <a:graphicData uri="http://schemas.openxmlformats.org/drawingml/2006/picture">
                       <pic:pic>
                         <pic:nvPicPr>
-                          <pic:cNvPr id="0" name="Untitled_Project_data_erd.png"/>
+                          <pic:cNvPr id="0" name="698b1babc0d7442b6c6207f1_data_erd.png"/>
                           <pic:cNvPicPr/>
                         </pic:nvPicPr>
                         <pic:blipFill>
@@ -668,7 +668,7 @@
     </w:p>
     <w:p>
       <w:r>
-        <w:t>No problem statement provided.</w:t>
+        <w:t>haehae</w:t>
       </w:r>
     </w:p>
     <w:p>
@@ -697,7 +697,7 @@
         <w:pStyle w:val="ListBullet"/>
       </w:pPr>
       <w:r>
-        <w:t>Core functionality</w:t>
+        <w:t>Default Feature</w:t>
       </w:r>
     </w:p>
     <w:p>
@@ -916,7 +916,7 @@
     </w:p>
     <w:p>
       <w:r>
-        <w:t>Web Application in the General domain. No problem statement provided.</w:t>
+        <w:t>Web Application in the General domain. haehae</w:t>
       </w:r>
     </w:p>
     <w:tbl>
@@ -941,7 +941,7 @@
             <w:r>
               <w:drawing>
                 <wp:inline xmlns:a="http://schemas.openxmlformats.org/drawingml/2006/main" xmlns:pic="http://schemas.openxmlformats.org/drawingml/2006/picture">
-                  <wp:extent cx="5303520" cy="3331596"/>
+                  <wp:extent cx="5303520" cy="4238045"/>
                   <wp:docPr id="7" name="Picture 7"/>
                   <wp:cNvGraphicFramePr>
                     <a:graphicFrameLocks noChangeAspect="1"/>
@@ -950,7 +950,7 @@
                     <a:graphicData uri="http://schemas.openxmlformats.org/drawingml/2006/picture">
                       <pic:pic>
                         <pic:nvPicPr>
-                          <pic:cNvPr id="0" name="Untitled_Project_system_context.png"/>
+                          <pic:cNvPr id="0" name="698b1babc0d7442b6c6207f1_system_context.png"/>
                           <pic:cNvPicPr/>
                         </pic:nvPicPr>
                         <pic:blipFill>
@@ -962,7 +962,7 @@
                         <pic:spPr>
                           <a:xfrm>
                             <a:off x="0" y="0"/>
-                            <a:ext cx="5303520" cy="3331596"/>
+                            <a:ext cx="5303520" cy="4238045"/>
                           </a:xfrm>
                           <a:prstGeom prst="rect"/>
                         </pic:spPr>
@@ -1002,7 +1002,7 @@
         <w:pStyle w:val="ListBullet"/>
       </w:pPr>
       <w:r>
-        <w:t>Core functionality</w:t>
+        <w:t>Default Feature</w:t>
       </w:r>
     </w:p>
     <w:p>
@@ -1018,7 +1018,15 @@
         <w:pStyle w:val="ListBullet"/>
       </w:pPr>
       <w:r>
-        <w:t>End User</w:t>
+        <w:t>Admin</w:t>
+      </w:r>
+    </w:p>
+    <w:p>
+      <w:pPr>
+        <w:pStyle w:val="ListBullet"/>
+      </w:pPr>
+      <w:r>
+        <w:t>Customer</w:t>
       </w:r>
     </w:p>
     <w:p>
@@ -1113,7 +1121,7 @@
                     <a:graphicData uri="http://schemas.openxmlformats.org/drawingml/2006/picture">
                       <pic:pic>
                         <pic:nvPicPr>
-                          <pic:cNvPr id="0" name="Untitled_Project_system_architecture.png"/>
+                          <pic:cNvPr id="0" name="698b1babc0d7442b6c6207f1_system_architecture.png"/>
                           <pic:cNvPicPr/>
                         </pic:nvPicPr>
                         <pic:blipFill>
@@ -1182,7 +1190,7 @@
             <w:r>
               <w:drawing>
                 <wp:inline xmlns:a="http://schemas.openxmlformats.org/drawingml/2006/main" xmlns:pic="http://schemas.openxmlformats.org/drawingml/2006/picture">
-                  <wp:extent cx="5303520" cy="1403048"/>
+                  <wp:extent cx="5303520" cy="2518218"/>
                   <wp:docPr id="9" name="Picture 9"/>
                   <wp:cNvGraphicFramePr>
                     <a:graphicFrameLocks noChangeAspect="1"/>
@@ -1191,7 +1199,7 @@
                     <a:graphicData uri="http://schemas.openxmlformats.org/drawingml/2006/picture">
                       <pic:pic>
                         <pic:nvPicPr>
-                          <pic:cNvPr id="0" name="Untitled_Project_use_case.png"/>
+                          <pic:cNvPr id="0" name="698b1babc0d7442b6c6207f1_use_case.png"/>
                           <pic:cNvPicPr/>
                         </pic:nvPicPr>
                         <pic:blipFill>
@@ -1203,7 +1211,7 @@
                         <pic:spPr>
                           <a:xfrm>
                             <a:off x="0" y="0"/>
-                            <a:ext cx="5303520" cy="1403048"/>
+                            <a:ext cx="5303520" cy="2518218"/>
                           </a:xfrm>
                           <a:prstGeom prst="rect"/>
                         </pic:spPr>
@@ -1235,7 +1243,7 @@
         <w:pStyle w:val="Heading2"/>
       </w:pPr>
       <w:r>
-        <w:t>4.1 Core functionality</w:t>
+        <w:t>4.1 Default Feature</w:t>
       </w:r>
     </w:p>
     <w:p>
@@ -1256,7 +1264,7 @@
         <w:pStyle w:val="ListBullet"/>
       </w:pPr>
       <w:r>
-        <w:t>Support: Core functionality</w:t>
+        <w:t>Support: Default Feature</w:t>
       </w:r>
     </w:p>
     <w:p>
@@ -1303,7 +1311,7 @@
                     <a:graphicData uri="http://schemas.openxmlformats.org/drawingml/2006/picture">
                       <pic:pic>
                         <pic:nvPicPr>
-                          <pic:cNvPr id="0" name="Untitled_Project_user_workflow.png"/>
+                          <pic:cNvPr id="0" name="698b1babc0d7442b6c6207f1_user_workflow.png"/>
                           <pic:cNvPicPr/>
                         </pic:nvPicPr>
                         <pic:blipFill>
@@ -1363,7 +1371,7 @@
         <w:pStyle w:val="ListBullet"/>
       </w:pPr>
       <w:r>
-        <w:t>Performance: Normal. Scale: 100-1k.</w:t>
+        <w:t>Performance: Real-time. Scale: &gt;100k.</w:t>
       </w:r>
       <w:r>
         <w:rPr>
@@ -1456,7 +1464,7 @@
                     <a:graphicData uri="http://schemas.openxmlformats.org/drawingml/2006/picture">
                       <pic:pic>
                         <pic:nvPicPr>
-                          <pic:cNvPr id="0" name="Untitled_Project_security_flow.png"/>
+                          <pic:cNvPr id="0" name="698b1babc0d7442b6c6207f1_security_flow.png"/>
                           <pic:cNvPicPr/>
                         </pic:nvPicPr>
                         <pic:blipFill>
@@ -1539,7 +1547,7 @@
                     <a:graphicData uri="http://schemas.openxmlformats.org/drawingml/2006/picture">
                       <pic:pic>
                         <pic:nvPicPr>
-                          <pic:cNvPr id="0" name="Untitled_Project_data_erd.png"/>
+                          <pic:cNvPr id="0" name="698b1babc0d7442b6c6207f1_data_erd.png"/>
                           <pic:cNvPicPr/>
                         </pic:nvPicPr>
                         <pic:blipFill>
@@ -1630,7 +1638,7 @@
                     <a:graphicData uri="http://schemas.openxmlformats.org/drawingml/2006/picture">
                       <pic:pic>
                         <pic:nvPicPr>
-                          <pic:cNvPr id="0" name="Untitled_Project_user_interfaces_diagram.png"/>
+                          <pic:cNvPr id="0" name="698b1babc0d7442b6c6207f1_user_interfaces_diagram.png"/>
                           <pic:cNvPicPr/>
                         </pic:nvPicPr>
                         <pic:blipFill>
@@ -1713,7 +1721,7 @@
                     <a:graphicData uri="http://schemas.openxmlformats.org/drawingml/2006/picture">
                       <pic:pic>
                         <pic:nvPicPr>
-                          <pic:cNvPr id="0" name="Untitled_Project_user_interfaces_diagram.png"/>
+                          <pic:cNvPr id="0" name="698b1babc0d7442b6c6207f1_user_interfaces_diagram.png"/>
                           <pic:cNvPicPr/>
                         </pic:nvPicPr>
                         <pic:blipFill>
@@ -1783,7 +1791,7 @@
                     <a:graphicData uri="http://schemas.openxmlformats.org/drawingml/2006/picture">
                       <pic:pic>
                         <pic:nvPicPr>
-                          <pic:cNvPr id="0" name="Untitled_Project_user_interfaces_diagram.png"/>
+                          <pic:cNvPr id="0" name="698b1babc0d7442b6c6207f1_user_interfaces_diagram.png"/>
                           <pic:cNvPicPr/>
                         </pic:nvPicPr>
                         <pic:blipFill>
@@ -1869,7 +1877,7 @@
     </w:p>
     <w:p>
       <w:r>
-        <w:t>Target users: End User.</w:t>
+        <w:t>Target users: Admin, Customer.</w:t>
       </w:r>
     </w:p>
     <w:p>
@@ -2008,7 +2016,49 @@
           </w:tcPr>
           <w:p>
             <w:r>
-              <w:t>End User</w:t>
+              <w:t>Admin</w:t>
+            </w:r>
+          </w:p>
+        </w:tc>
+        <w:tc>
+          <w:tcPr>
+            <w:tcW w:type="dxa" w:w="2340"/>
+          </w:tcPr>
+          <w:p>
+            <w:r>
+              <w:t>[]</w:t>
+            </w:r>
+          </w:p>
+        </w:tc>
+        <w:tc>
+          <w:tcPr>
+            <w:tcW w:type="dxa" w:w="2340"/>
+          </w:tcPr>
+          <w:p>
+            <w:r>
+              <w:t>N/A</w:t>
+            </w:r>
+          </w:p>
+        </w:tc>
+        <w:tc>
+          <w:tcPr>
+            <w:tcW w:type="dxa" w:w="2340"/>
+          </w:tcPr>
+          <w:p>
+            <w:r>
+              <w:t>N/A</w:t>
+            </w:r>
+          </w:p>
+        </w:tc>
+      </w:tr>
+      <w:tr>
+        <w:tc>
+          <w:tcPr>
+            <w:tcW w:type="dxa" w:w="2340"/>
+          </w:tcPr>
+          <w:p>
+            <w:r>
+              <w:t>Customer</w:t>
             </w:r>
           </w:p>
         </w:tc>
@@ -2057,7 +2107,7 @@
         <w:pStyle w:val="Heading3"/>
       </w:pPr>
       <w:r>
-        <w:t>Core functionality</w:t>
+        <w:t>Default Feature</w:t>
       </w:r>
     </w:p>
     <w:tbl>
@@ -2110,7 +2160,7 @@
           </w:tcPr>
           <w:p>
             <w:r>
-              <w:t>• Support: Core functionality</w:t>
+              <w:t>• Support: Default Feature</w:t>
             </w:r>
           </w:p>
         </w:tc>
@@ -2177,7 +2227,7 @@
                     <a:graphicData uri="http://schemas.openxmlformats.org/drawingml/2006/picture">
                       <pic:pic>
                         <pic:nvPicPr>
-                          <pic:cNvPr id="0" name="Untitled_Project_sequence_diagram.png"/>
+                          <pic:cNvPr id="0" name="698b1babc0d7442b6c6207f1_sequence_diagram.png"/>
                           <pic:cNvPicPr/>
                         </pic:nvPicPr>
                         <pic:blipFill>
@@ -2260,7 +2310,7 @@
                     <a:graphicData uri="http://schemas.openxmlformats.org/drawingml/2006/picture">
                       <pic:pic>
                         <pic:nvPicPr>
-                          <pic:cNvPr id="0" name="Untitled_Project_state_diagram.png"/>
+                          <pic:cNvPr id="0" name="698b1babc0d7442b6c6207f1_state_diagram.png"/>
                           <pic:cNvPicPr/>
                         </pic:nvPicPr>
                         <pic:blipFill>
@@ -2359,7 +2409,7 @@
                     <a:graphicData uri="http://schemas.openxmlformats.org/drawingml/2006/picture">
                       <pic:pic>
                         <pic:nvPicPr>
-                          <pic:cNvPr id="0" name="Untitled_Project_ui_local_diagram.png"/>
+                          <pic:cNvPr id="0" name="698b1babc0d7442b6c6207f1_ui_local_diagram.png"/>
                           <pic:cNvPicPr/>
                         </pic:nvPicPr>
                         <pic:blipFill>
@@ -2482,7 +2532,7 @@
         <w:color w:val="666666"/>
         <w:sz w:val="20"/>
       </w:rPr>
-      <w:t>Untitled Project | Software Requirements Specification</w:t>
+      <w:t>ABC | Software Requirements Specification</w:t>
     </w:r>
   </w:p>
 </w:hdr>

</xml_diff>

<commit_message>
refactor: remove n8n documentation files and update frontend vite config
</commit_message>
<xml_diff>
--- a/backend/beta/static/sample_report.docx
+++ b/backend/beta/static/sample_report.docx
@@ -58,7 +58,7 @@
           <w:color w:val="191919"/>
           <w:sz w:val="36"/>
         </w:rPr>
-        <w:t>ABC</w:t>
+        <w:t>Untitled Project</w:t>
       </w:r>
     </w:p>
     <w:p>
@@ -86,7 +86,7 @@
           <w:rFonts w:ascii="Arial" w:hAnsi="Arial"/>
           <w:sz w:val="24"/>
         </w:rPr>
-        <w:t>Prepared by: efawgr</w:t>
+        <w:t>Prepared by: Unknown</w:t>
       </w:r>
     </w:p>
     <w:p>
@@ -99,7 +99,7 @@
           <w:rFonts w:ascii="Arial" w:hAnsi="Arial"/>
           <w:sz w:val="24"/>
         </w:rPr>
-        <w:t>Organization: hraehae</w:t>
+        <w:t>Organization: Unspecified</w:t>
       </w:r>
     </w:p>
     <w:p>
@@ -125,7 +125,7 @@
           <w:rFonts w:ascii="Arial" w:hAnsi="Arial"/>
           <w:sz w:val="24"/>
         </w:rPr>
-        <w:t>Date Created: 02/10/2026</w:t>
+        <w:t>Date Created: 02/12/2026</w:t>
       </w:r>
     </w:p>
     <w:tbl>
@@ -165,7 +165,7 @@
                 <w:rFonts w:ascii="Arial" w:hAnsi="Arial"/>
                 <w:sz w:val="20"/>
               </w:rPr>
-              <w:t>SRS-ABC-001</w:t>
+              <w:t>SRS-UNTITLED-PROJECT-001</w:t>
             </w:r>
           </w:p>
         </w:tc>
@@ -227,7 +227,7 @@
                 <w:rFonts w:ascii="Arial" w:hAnsi="Arial"/>
                 <w:sz w:val="20"/>
               </w:rPr>
-              <w:t>hraehae</w:t>
+              <w:t>Unspecified</w:t>
             </w:r>
           </w:p>
         </w:tc>
@@ -338,7 +338,7 @@
             <w:r>
               <w:drawing>
                 <wp:inline xmlns:a="http://schemas.openxmlformats.org/drawingml/2006/main" xmlns:pic="http://schemas.openxmlformats.org/drawingml/2006/picture">
-                  <wp:extent cx="2651760" cy="2119023"/>
+                  <wp:extent cx="2651760" cy="1665798"/>
                   <wp:docPr id="1" name="Picture 1"/>
                   <wp:cNvGraphicFramePr>
                     <a:graphicFrameLocks noChangeAspect="1"/>
@@ -347,7 +347,7 @@
                     <a:graphicData uri="http://schemas.openxmlformats.org/drawingml/2006/picture">
                       <pic:pic>
                         <pic:nvPicPr>
-                          <pic:cNvPr id="0" name="698b1babc0d7442b6c6207f1_system_context.png"/>
+                          <pic:cNvPr id="0" name="698d97a90b145fd7681180da_system_context.png"/>
                           <pic:cNvPicPr/>
                         </pic:nvPicPr>
                         <pic:blipFill>
@@ -359,7 +359,7 @@
                         <pic:spPr>
                           <a:xfrm>
                             <a:off x="0" y="0"/>
-                            <a:ext cx="2651760" cy="2119023"/>
+                            <a:ext cx="2651760" cy="1665798"/>
                           </a:xfrm>
                           <a:prstGeom prst="rect"/>
                         </pic:spPr>
@@ -400,7 +400,7 @@
                     <a:graphicData uri="http://schemas.openxmlformats.org/drawingml/2006/picture">
                       <pic:pic>
                         <pic:nvPicPr>
-                          <pic:cNvPr id="0" name="698b1babc0d7442b6c6207f1_system_architecture.png"/>
+                          <pic:cNvPr id="0" name="698d97a90b145fd7681180da_system_architecture.png"/>
                           <pic:cNvPicPr/>
                         </pic:nvPicPr>
                         <pic:blipFill>
@@ -446,7 +446,7 @@
             <w:r>
               <w:drawing>
                 <wp:inline xmlns:a="http://schemas.openxmlformats.org/drawingml/2006/main" xmlns:pic="http://schemas.openxmlformats.org/drawingml/2006/picture">
-                  <wp:extent cx="2651760" cy="1259109"/>
+                  <wp:extent cx="2651760" cy="719284"/>
                   <wp:docPr id="3" name="Picture 3"/>
                   <wp:cNvGraphicFramePr>
                     <a:graphicFrameLocks noChangeAspect="1"/>
@@ -455,7 +455,7 @@
                     <a:graphicData uri="http://schemas.openxmlformats.org/drawingml/2006/picture">
                       <pic:pic>
                         <pic:nvPicPr>
-                          <pic:cNvPr id="0" name="698b1babc0d7442b6c6207f1_use_case.png"/>
+                          <pic:cNvPr id="0" name="698d97a90b145fd7681180da_use_case.png"/>
                           <pic:cNvPicPr/>
                         </pic:nvPicPr>
                         <pic:blipFill>
@@ -467,7 +467,7 @@
                         <pic:spPr>
                           <a:xfrm>
                             <a:off x="0" y="0"/>
-                            <a:ext cx="2651760" cy="1259109"/>
+                            <a:ext cx="2651760" cy="719284"/>
                           </a:xfrm>
                           <a:prstGeom prst="rect"/>
                         </pic:spPr>
@@ -508,7 +508,7 @@
                     <a:graphicData uri="http://schemas.openxmlformats.org/drawingml/2006/picture">
                       <pic:pic>
                         <pic:nvPicPr>
-                          <pic:cNvPr id="0" name="698b1babc0d7442b6c6207f1_user_workflow.png"/>
+                          <pic:cNvPr id="0" name="698d97a90b145fd7681180da_user_workflow.png"/>
                           <pic:cNvPicPr/>
                         </pic:nvPicPr>
                         <pic:blipFill>
@@ -563,7 +563,7 @@
                     <a:graphicData uri="http://schemas.openxmlformats.org/drawingml/2006/picture">
                       <pic:pic>
                         <pic:nvPicPr>
-                          <pic:cNvPr id="0" name="698b1babc0d7442b6c6207f1_security_flow.png"/>
+                          <pic:cNvPr id="0" name="698d97a90b145fd7681180da_security_flow.png"/>
                           <pic:cNvPicPr/>
                         </pic:nvPicPr>
                         <pic:blipFill>
@@ -616,7 +616,7 @@
                     <a:graphicData uri="http://schemas.openxmlformats.org/drawingml/2006/picture">
                       <pic:pic>
                         <pic:nvPicPr>
-                          <pic:cNvPr id="0" name="698b1babc0d7442b6c6207f1_data_erd.png"/>
+                          <pic:cNvPr id="0" name="698d97a90b145fd7681180da_data_erd.png"/>
                           <pic:cNvPicPr/>
                         </pic:nvPicPr>
                         <pic:blipFill>
@@ -668,7 +668,7 @@
     </w:p>
     <w:p>
       <w:r>
-        <w:t>haehae</w:t>
+        <w:t>No problem statement provided.</w:t>
       </w:r>
     </w:p>
     <w:p>
@@ -916,7 +916,7 @@
     </w:p>
     <w:p>
       <w:r>
-        <w:t>Web Application in the General domain. haehae</w:t>
+        <w:t>Web Application in the General domain. No problem statement provided.</w:t>
       </w:r>
     </w:p>
     <w:tbl>
@@ -941,7 +941,7 @@
             <w:r>
               <w:drawing>
                 <wp:inline xmlns:a="http://schemas.openxmlformats.org/drawingml/2006/main" xmlns:pic="http://schemas.openxmlformats.org/drawingml/2006/picture">
-                  <wp:extent cx="5303520" cy="4238045"/>
+                  <wp:extent cx="5303520" cy="3331596"/>
                   <wp:docPr id="7" name="Picture 7"/>
                   <wp:cNvGraphicFramePr>
                     <a:graphicFrameLocks noChangeAspect="1"/>
@@ -950,7 +950,7 @@
                     <a:graphicData uri="http://schemas.openxmlformats.org/drawingml/2006/picture">
                       <pic:pic>
                         <pic:nvPicPr>
-                          <pic:cNvPr id="0" name="698b1babc0d7442b6c6207f1_system_context.png"/>
+                          <pic:cNvPr id="0" name="698d97a90b145fd7681180da_system_context.png"/>
                           <pic:cNvPicPr/>
                         </pic:nvPicPr>
                         <pic:blipFill>
@@ -962,7 +962,7 @@
                         <pic:spPr>
                           <a:xfrm>
                             <a:off x="0" y="0"/>
-                            <a:ext cx="5303520" cy="4238045"/>
+                            <a:ext cx="5303520" cy="3331596"/>
                           </a:xfrm>
                           <a:prstGeom prst="rect"/>
                         </pic:spPr>
@@ -1018,15 +1018,7 @@
         <w:pStyle w:val="ListBullet"/>
       </w:pPr>
       <w:r>
-        <w:t>Admin</w:t>
-      </w:r>
-    </w:p>
-    <w:p>
-      <w:pPr>
-        <w:pStyle w:val="ListBullet"/>
-      </w:pPr>
-      <w:r>
-        <w:t>Customer</w:t>
+        <w:t>End User</w:t>
       </w:r>
     </w:p>
     <w:p>
@@ -1121,7 +1113,7 @@
                     <a:graphicData uri="http://schemas.openxmlformats.org/drawingml/2006/picture">
                       <pic:pic>
                         <pic:nvPicPr>
-                          <pic:cNvPr id="0" name="698b1babc0d7442b6c6207f1_system_architecture.png"/>
+                          <pic:cNvPr id="0" name="698d97a90b145fd7681180da_system_architecture.png"/>
                           <pic:cNvPicPr/>
                         </pic:nvPicPr>
                         <pic:blipFill>
@@ -1190,7 +1182,7 @@
             <w:r>
               <w:drawing>
                 <wp:inline xmlns:a="http://schemas.openxmlformats.org/drawingml/2006/main" xmlns:pic="http://schemas.openxmlformats.org/drawingml/2006/picture">
-                  <wp:extent cx="5303520" cy="2518218"/>
+                  <wp:extent cx="5303520" cy="1438568"/>
                   <wp:docPr id="9" name="Picture 9"/>
                   <wp:cNvGraphicFramePr>
                     <a:graphicFrameLocks noChangeAspect="1"/>
@@ -1199,7 +1191,7 @@
                     <a:graphicData uri="http://schemas.openxmlformats.org/drawingml/2006/picture">
                       <pic:pic>
                         <pic:nvPicPr>
-                          <pic:cNvPr id="0" name="698b1babc0d7442b6c6207f1_use_case.png"/>
+                          <pic:cNvPr id="0" name="698d97a90b145fd7681180da_use_case.png"/>
                           <pic:cNvPicPr/>
                         </pic:nvPicPr>
                         <pic:blipFill>
@@ -1211,7 +1203,7 @@
                         <pic:spPr>
                           <a:xfrm>
                             <a:off x="0" y="0"/>
-                            <a:ext cx="5303520" cy="2518218"/>
+                            <a:ext cx="5303520" cy="1438568"/>
                           </a:xfrm>
                           <a:prstGeom prst="rect"/>
                         </pic:spPr>
@@ -1311,7 +1303,7 @@
                     <a:graphicData uri="http://schemas.openxmlformats.org/drawingml/2006/picture">
                       <pic:pic>
                         <pic:nvPicPr>
-                          <pic:cNvPr id="0" name="698b1babc0d7442b6c6207f1_user_workflow.png"/>
+                          <pic:cNvPr id="0" name="698d97a90b145fd7681180da_user_workflow.png"/>
                           <pic:cNvPicPr/>
                         </pic:nvPicPr>
                         <pic:blipFill>
@@ -1371,7 +1363,7 @@
         <w:pStyle w:val="ListBullet"/>
       </w:pPr>
       <w:r>
-        <w:t>Performance: Real-time. Scale: &gt;100k.</w:t>
+        <w:t>Performance: Normal. Scale: &gt;100k.</w:t>
       </w:r>
       <w:r>
         <w:rPr>
@@ -1464,7 +1456,7 @@
                     <a:graphicData uri="http://schemas.openxmlformats.org/drawingml/2006/picture">
                       <pic:pic>
                         <pic:nvPicPr>
-                          <pic:cNvPr id="0" name="698b1babc0d7442b6c6207f1_security_flow.png"/>
+                          <pic:cNvPr id="0" name="698d97a90b145fd7681180da_security_flow.png"/>
                           <pic:cNvPicPr/>
                         </pic:nvPicPr>
                         <pic:blipFill>
@@ -1547,7 +1539,7 @@
                     <a:graphicData uri="http://schemas.openxmlformats.org/drawingml/2006/picture">
                       <pic:pic>
                         <pic:nvPicPr>
-                          <pic:cNvPr id="0" name="698b1babc0d7442b6c6207f1_data_erd.png"/>
+                          <pic:cNvPr id="0" name="698d97a90b145fd7681180da_data_erd.png"/>
                           <pic:cNvPicPr/>
                         </pic:nvPicPr>
                         <pic:blipFill>
@@ -1638,7 +1630,7 @@
                     <a:graphicData uri="http://schemas.openxmlformats.org/drawingml/2006/picture">
                       <pic:pic>
                         <pic:nvPicPr>
-                          <pic:cNvPr id="0" name="698b1babc0d7442b6c6207f1_user_interfaces_diagram.png"/>
+                          <pic:cNvPr id="0" name="698d97a90b145fd7681180da_user_interfaces_diagram.png"/>
                           <pic:cNvPicPr/>
                         </pic:nvPicPr>
                         <pic:blipFill>
@@ -1721,7 +1713,7 @@
                     <a:graphicData uri="http://schemas.openxmlformats.org/drawingml/2006/picture">
                       <pic:pic>
                         <pic:nvPicPr>
-                          <pic:cNvPr id="0" name="698b1babc0d7442b6c6207f1_user_interfaces_diagram.png"/>
+                          <pic:cNvPr id="0" name="698d97a90b145fd7681180da_user_interfaces_diagram.png"/>
                           <pic:cNvPicPr/>
                         </pic:nvPicPr>
                         <pic:blipFill>
@@ -1791,7 +1783,7 @@
                     <a:graphicData uri="http://schemas.openxmlformats.org/drawingml/2006/picture">
                       <pic:pic>
                         <pic:nvPicPr>
-                          <pic:cNvPr id="0" name="698b1babc0d7442b6c6207f1_user_interfaces_diagram.png"/>
+                          <pic:cNvPr id="0" name="698d97a90b145fd7681180da_user_interfaces_diagram.png"/>
                           <pic:cNvPicPr/>
                         </pic:nvPicPr>
                         <pic:blipFill>
@@ -1877,7 +1869,7 @@
     </w:p>
     <w:p>
       <w:r>
-        <w:t>Target users: Admin, Customer.</w:t>
+        <w:t>Target users: End User.</w:t>
       </w:r>
     </w:p>
     <w:p>
@@ -2016,49 +2008,7 @@
           </w:tcPr>
           <w:p>
             <w:r>
-              <w:t>Admin</w:t>
-            </w:r>
-          </w:p>
-        </w:tc>
-        <w:tc>
-          <w:tcPr>
-            <w:tcW w:type="dxa" w:w="2340"/>
-          </w:tcPr>
-          <w:p>
-            <w:r>
-              <w:t>[]</w:t>
-            </w:r>
-          </w:p>
-        </w:tc>
-        <w:tc>
-          <w:tcPr>
-            <w:tcW w:type="dxa" w:w="2340"/>
-          </w:tcPr>
-          <w:p>
-            <w:r>
-              <w:t>N/A</w:t>
-            </w:r>
-          </w:p>
-        </w:tc>
-        <w:tc>
-          <w:tcPr>
-            <w:tcW w:type="dxa" w:w="2340"/>
-          </w:tcPr>
-          <w:p>
-            <w:r>
-              <w:t>N/A</w:t>
-            </w:r>
-          </w:p>
-        </w:tc>
-      </w:tr>
-      <w:tr>
-        <w:tc>
-          <w:tcPr>
-            <w:tcW w:type="dxa" w:w="2340"/>
-          </w:tcPr>
-          <w:p>
-            <w:r>
-              <w:t>Customer</w:t>
+              <w:t>End User</w:t>
             </w:r>
           </w:p>
         </w:tc>
@@ -2227,7 +2177,7 @@
                     <a:graphicData uri="http://schemas.openxmlformats.org/drawingml/2006/picture">
                       <pic:pic>
                         <pic:nvPicPr>
-                          <pic:cNvPr id="0" name="698b1babc0d7442b6c6207f1_sequence_diagram.png"/>
+                          <pic:cNvPr id="0" name="698d97a90b145fd7681180da_sequence_diagram.png"/>
                           <pic:cNvPicPr/>
                         </pic:nvPicPr>
                         <pic:blipFill>
@@ -2310,7 +2260,7 @@
                     <a:graphicData uri="http://schemas.openxmlformats.org/drawingml/2006/picture">
                       <pic:pic>
                         <pic:nvPicPr>
-                          <pic:cNvPr id="0" name="698b1babc0d7442b6c6207f1_state_diagram.png"/>
+                          <pic:cNvPr id="0" name="698d97a90b145fd7681180da_state_diagram.png"/>
                           <pic:cNvPicPr/>
                         </pic:nvPicPr>
                         <pic:blipFill>
@@ -2409,7 +2359,7 @@
                     <a:graphicData uri="http://schemas.openxmlformats.org/drawingml/2006/picture">
                       <pic:pic>
                         <pic:nvPicPr>
-                          <pic:cNvPr id="0" name="698b1babc0d7442b6c6207f1_ui_local_diagram.png"/>
+                          <pic:cNvPr id="0" name="698d97a90b145fd7681180da_ui_local_diagram.png"/>
                           <pic:cNvPicPr/>
                         </pic:nvPicPr>
                         <pic:blipFill>
@@ -2532,7 +2482,7 @@
         <w:color w:val="666666"/>
         <w:sz w:val="20"/>
       </w:rPr>
-      <w:t>ABC | Software Requirements Specification</w:t>
+      <w:t>Untitled Project | Software Requirements Specification</w:t>
     </w:r>
   </w:p>
 </w:hdr>

</xml_diff>